<commit_message>
added pinterest layout functionality with freewall
</commit_message>
<xml_diff>
--- a/Plan Pinterest.docx
+++ b/Plan Pinterest.docx
@@ -78,8 +78,14 @@
           <w:numId w:val="2"/>
         </w:numPr>
         <w:spacing w:line="360" w:lineRule="auto"/>
-      </w:pPr>
-      <w:r>
+        <w:rPr>
+          <w:strike/>
+        </w:rPr>
+      </w:pPr>
+      <w:r>
+        <w:rPr>
+          <w:strike/>
+        </w:rPr>
         <w:t>Profile view</w:t>
       </w:r>
     </w:p>
@@ -91,8 +97,14 @@
           <w:numId w:val="2"/>
         </w:numPr>
         <w:spacing w:line="360" w:lineRule="auto"/>
-      </w:pPr>
-      <w:r>
+        <w:rPr>
+          <w:strike/>
+        </w:rPr>
+      </w:pPr>
+      <w:r>
+        <w:rPr>
+          <w:strike/>
+        </w:rPr>
         <w:t>Contains form to add images</w:t>
       </w:r>
     </w:p>
@@ -108,6 +120,9 @@
       <w:r>
         <w:t>Contains existing images</w:t>
       </w:r>
+      <w:r>
+        <w:t xml:space="preserve"> rendered with mason.js</w:t>
+      </w:r>
     </w:p>
     <w:p>
       <w:pPr>
@@ -119,8 +134,26 @@
         <w:spacing w:line="360" w:lineRule="auto"/>
       </w:pPr>
       <w:r>
-        <w:t>Each image has a delete button</w:t>
-      </w:r>
+        <w:t xml:space="preserve">User </w:t>
+      </w:r>
+      <w:r>
+        <w:t>images are displayed on the right after copy paste new value</w:t>
+      </w:r>
+    </w:p>
+    <w:p>
+      <w:pPr>
+        <w:pStyle w:val="ListParagraph"/>
+        <w:numPr>
+          <w:ilvl w:val="2"/>
+          <w:numId w:val="2"/>
+        </w:numPr>
+        <w:spacing w:line="360" w:lineRule="auto"/>
+      </w:pPr>
+      <w:r>
+        <w:t>If image is broken placeholder is dispaly</w:t>
+      </w:r>
+      <w:bookmarkStart w:id="0" w:name="_GoBack"/>
+      <w:bookmarkEnd w:id="0"/>
     </w:p>
     <w:p>
       <w:pPr>
@@ -132,10 +165,21 @@
         <w:spacing w:line="360" w:lineRule="auto"/>
       </w:pPr>
       <w:r>
+        <w:t>Each image has a delete button</w:t>
+      </w:r>
+    </w:p>
+    <w:p>
+      <w:pPr>
+        <w:pStyle w:val="ListParagraph"/>
+        <w:numPr>
+          <w:ilvl w:val="1"/>
+          <w:numId w:val="2"/>
+        </w:numPr>
+        <w:spacing w:line="360" w:lineRule="auto"/>
+      </w:pPr>
+      <w:r>
         <w:t>View checks for images and replaces with place holder</w:t>
       </w:r>
-      <w:bookmarkStart w:id="0" w:name="_GoBack"/>
-      <w:bookmarkEnd w:id="0"/>
     </w:p>
     <w:p>
       <w:pPr>
@@ -564,7 +608,7 @@
         <w:rFonts w:ascii="Courier New" w:hAnsi="Courier New" w:cs="Courier New" w:hint="default"/>
       </w:rPr>
     </w:lvl>
-    <w:lvl w:ilvl="2" w:tplc="04090005" w:tentative="1">
+    <w:lvl w:ilvl="2" w:tplc="04090005">
       <w:start w:val="1"/>
       <w:numFmt w:val="bullet"/>
       <w:lvlText w:val=""/>

</xml_diff>

<commit_message>
added core functionality and layout
</commit_message>
<xml_diff>
--- a/Plan Pinterest.docx
+++ b/Plan Pinterest.docx
@@ -39,8 +39,14 @@
           <w:numId w:val="2"/>
         </w:numPr>
         <w:spacing w:line="360" w:lineRule="auto"/>
-      </w:pPr>
-      <w:r>
+        <w:rPr>
+          <w:strike/>
+        </w:rPr>
+      </w:pPr>
+      <w:r>
+        <w:rPr>
+          <w:strike/>
+        </w:rPr>
         <w:t>As an authenticated user, I can delete images that I've linked to.</w:t>
       </w:r>
     </w:p>
@@ -52,8 +58,14 @@
           <w:numId w:val="2"/>
         </w:numPr>
         <w:spacing w:line="360" w:lineRule="auto"/>
-      </w:pPr>
-      <w:r>
+        <w:rPr>
+          <w:strike/>
+        </w:rPr>
+      </w:pPr>
+      <w:r>
+        <w:rPr>
+          <w:strike/>
+        </w:rPr>
         <w:t>As an authenticated user, I can see a Pinterest-style wall of all the images I've linked to.</w:t>
       </w:r>
     </w:p>
@@ -65,10 +77,51 @@
           <w:numId w:val="2"/>
         </w:numPr>
         <w:spacing w:line="360" w:lineRule="auto"/>
-      </w:pPr>
-      <w:r>
-        <w:t xml:space="preserve"> As an authenticated user, I can link to images.</w:t>
-      </w:r>
+        <w:rPr>
+          <w:strike/>
+        </w:rPr>
+      </w:pPr>
+      <w:r>
+        <w:t xml:space="preserve"> </w:t>
+      </w:r>
+      <w:r>
+        <w:rPr>
+          <w:strike/>
+        </w:rPr>
+        <w:t>As an authenticated user, I can link to images.</w:t>
+      </w:r>
+    </w:p>
+    <w:p>
+      <w:pPr>
+        <w:pStyle w:val="ListParagraph"/>
+        <w:numPr>
+          <w:ilvl w:val="0"/>
+          <w:numId w:val="2"/>
+        </w:numPr>
+        <w:spacing w:line="360" w:lineRule="auto"/>
+        <w:rPr>
+          <w:strike/>
+        </w:rPr>
+      </w:pPr>
+      <w:r>
+        <w:rPr>
+          <w:strike/>
+        </w:rPr>
+        <w:t>As an authenticated user, if I upload an image that is broken, it will be replaced by a placeholder image. (can use jQuery broken image detection)</w:t>
+      </w:r>
+    </w:p>
+    <w:p>
+      <w:pPr>
+        <w:pStyle w:val="ListParagraph"/>
+        <w:numPr>
+          <w:ilvl w:val="0"/>
+          <w:numId w:val="2"/>
+        </w:numPr>
+        <w:spacing w:line="360" w:lineRule="auto"/>
+        <w:rPr>
+          <w:strike/>
+        </w:rPr>
+      </w:pPr>
     </w:p>
     <w:p>
       <w:pPr>
@@ -116,12 +169,27 @@
           <w:numId w:val="2"/>
         </w:numPr>
         <w:spacing w:line="360" w:lineRule="auto"/>
-      </w:pPr>
-      <w:r>
+        <w:rPr>
+          <w:strike/>
+        </w:rPr>
+      </w:pPr>
+      <w:r>
+        <w:rPr>
+          <w:strike/>
+        </w:rPr>
         <w:t>Contains existing images</w:t>
       </w:r>
       <w:r>
-        <w:t xml:space="preserve"> rendered with mason.js</w:t>
+        <w:rPr>
+          <w:strike/>
+        </w:rPr>
+        <w:t xml:space="preserve"> rendered with </w:t>
+      </w:r>
+      <w:r>
+        <w:rPr>
+          <w:strike/>
+        </w:rPr>
+        <w:t>freewall.js</w:t>
       </w:r>
     </w:p>
     <w:p>
@@ -132,11 +200,20 @@
           <w:numId w:val="2"/>
         </w:numPr>
         <w:spacing w:line="360" w:lineRule="auto"/>
-      </w:pPr>
-      <w:r>
+        <w:rPr>
+          <w:strike/>
+        </w:rPr>
+      </w:pPr>
+      <w:r>
+        <w:rPr>
+          <w:strike/>
+        </w:rPr>
         <w:t xml:space="preserve">User </w:t>
       </w:r>
       <w:r>
+        <w:rPr>
+          <w:strike/>
+        </w:rPr>
         <w:t>images are displayed on the right after copy paste new value</w:t>
       </w:r>
     </w:p>
@@ -148,9 +225,121 @@
           <w:numId w:val="2"/>
         </w:numPr>
         <w:spacing w:line="360" w:lineRule="auto"/>
-      </w:pPr>
-      <w:r>
-        <w:t>If image is broken placeholder is dispaly</w:t>
+        <w:rPr>
+          <w:strike/>
+        </w:rPr>
+      </w:pPr>
+      <w:r>
+        <w:rPr>
+          <w:strike/>
+        </w:rPr>
+        <w:t xml:space="preserve">If image is broken placeholder is </w:t>
+      </w:r>
+      <w:proofErr w:type="spellStart"/>
+      <w:r>
+        <w:rPr>
+          <w:strike/>
+        </w:rPr>
+        <w:t>dispaly</w:t>
+      </w:r>
+      <w:proofErr w:type="spellEnd"/>
+    </w:p>
+    <w:p>
+      <w:pPr>
+        <w:pStyle w:val="ListParagraph"/>
+        <w:numPr>
+          <w:ilvl w:val="1"/>
+          <w:numId w:val="2"/>
+        </w:numPr>
+        <w:spacing w:line="360" w:lineRule="auto"/>
+        <w:rPr>
+          <w:strike/>
+        </w:rPr>
+      </w:pPr>
+      <w:r>
+        <w:rPr>
+          <w:strike/>
+        </w:rPr>
+        <w:t>Each image has a delete button</w:t>
+      </w:r>
+      <w:r>
+        <w:rPr>
+          <w:strike/>
+        </w:rPr>
+        <w:t xml:space="preserve"> that deletes</w:t>
+      </w:r>
+    </w:p>
+    <w:p>
+      <w:pPr>
+        <w:pStyle w:val="ListParagraph"/>
+        <w:numPr>
+          <w:ilvl w:val="1"/>
+          <w:numId w:val="2"/>
+        </w:numPr>
+        <w:spacing w:line="360" w:lineRule="auto"/>
+        <w:rPr>
+          <w:strike/>
+        </w:rPr>
+      </w:pPr>
+      <w:r>
+        <w:rPr>
+          <w:strike/>
+        </w:rPr>
+        <w:t>View checks for images and replaces with place holder</w:t>
+      </w:r>
+    </w:p>
+    <w:p>
+      <w:pPr>
+        <w:pStyle w:val="ListParagraph"/>
+        <w:numPr>
+          <w:ilvl w:val="1"/>
+          <w:numId w:val="2"/>
+        </w:numPr>
+        <w:spacing w:line="360" w:lineRule="auto"/>
+        <w:rPr>
+          <w:strike/>
+        </w:rPr>
+      </w:pPr>
+      <w:r>
+        <w:rPr>
+          <w:strike/>
+        </w:rPr>
+        <w:t>Format page to look good</w:t>
+      </w:r>
+    </w:p>
+    <w:p>
+      <w:pPr>
+        <w:pStyle w:val="ListParagraph"/>
+        <w:numPr>
+          <w:ilvl w:val="1"/>
+          <w:numId w:val="2"/>
+        </w:numPr>
+        <w:spacing w:line="360" w:lineRule="auto"/>
+        <w:rPr>
+          <w:strike/>
+        </w:rPr>
+      </w:pPr>
+      <w:r>
+        <w:rPr>
+          <w:strike/>
+        </w:rPr>
+        <w:t>Change font</w:t>
+      </w:r>
+    </w:p>
+    <w:p>
+      <w:pPr>
+        <w:pStyle w:val="ListParagraph"/>
+        <w:numPr>
+          <w:ilvl w:val="1"/>
+          <w:numId w:val="2"/>
+        </w:numPr>
+        <w:spacing w:line="360" w:lineRule="auto"/>
+        <w:rPr>
+          <w:strike/>
+        </w:rPr>
+      </w:pPr>
+      <w:r>
+        <w:t>Make mobile responsive</w:t>
       </w:r>
       <w:bookmarkStart w:id="0" w:name="_GoBack"/>
       <w:bookmarkEnd w:id="0"/>
@@ -159,13 +348,26 @@
       <w:pPr>
         <w:pStyle w:val="ListParagraph"/>
         <w:numPr>
+          <w:ilvl w:val="0"/>
+          <w:numId w:val="2"/>
+        </w:numPr>
+        <w:spacing w:line="360" w:lineRule="auto"/>
+      </w:pPr>
+      <w:r>
+        <w:t xml:space="preserve"> As an unauthenticated user, I can browse other users' walls of images.</w:t>
+      </w:r>
+    </w:p>
+    <w:p>
+      <w:pPr>
+        <w:pStyle w:val="ListParagraph"/>
+        <w:numPr>
           <w:ilvl w:val="1"/>
           <w:numId w:val="2"/>
         </w:numPr>
         <w:spacing w:line="360" w:lineRule="auto"/>
       </w:pPr>
       <w:r>
-        <w:t>Each image has a delete button</w:t>
+        <w:t>Add cool description</w:t>
       </w:r>
     </w:p>
     <w:p>
@@ -178,20 +380,7 @@
         <w:spacing w:line="360" w:lineRule="auto"/>
       </w:pPr>
       <w:r>
-        <w:t>View checks for images and replaces with place holder</w:t>
-      </w:r>
-    </w:p>
-    <w:p>
-      <w:pPr>
-        <w:pStyle w:val="ListParagraph"/>
-        <w:numPr>
-          <w:ilvl w:val="0"/>
-          <w:numId w:val="2"/>
-        </w:numPr>
-        <w:spacing w:line="360" w:lineRule="auto"/>
-      </w:pPr>
-      <w:r>
-        <w:t xml:space="preserve"> As an unauthenticated user, I can browse other users' walls of images.</w:t>
+        <w:t>Feature all images posted by other users</w:t>
       </w:r>
     </w:p>
     <w:p>
@@ -204,7 +393,7 @@
         <w:spacing w:line="360" w:lineRule="auto"/>
       </w:pPr>
       <w:r>
-        <w:t>Index view</w:t>
+        <w:t>Front-end check for broken images and replaces with placeholder</w:t>
       </w:r>
     </w:p>
     <w:p>
@@ -217,7 +406,7 @@
         <w:spacing w:line="360" w:lineRule="auto"/>
       </w:pPr>
       <w:r>
-        <w:t>Index view features all image posted by other users</w:t>
+        <w:t>Make another use and post some pics</w:t>
       </w:r>
     </w:p>
     <w:p>
@@ -230,112 +419,13 @@
         <w:spacing w:line="360" w:lineRule="auto"/>
       </w:pPr>
       <w:r>
-        <w:t>Front-end check for broken images and replaces with placeholder</w:t>
-      </w:r>
-    </w:p>
-    <w:p>
-      <w:pPr>
-        <w:pStyle w:val="ListParagraph"/>
-        <w:numPr>
-          <w:ilvl w:val="0"/>
-          <w:numId w:val="2"/>
-        </w:numPr>
-        <w:spacing w:line="360" w:lineRule="auto"/>
-      </w:pPr>
-      <w:r>
-        <w:t>As an authenticated user, if I upload an image that is broken, it will be replaced by a placeholder image. (can use jQuery broken image detection)</w:t>
-      </w:r>
-    </w:p>
-    <w:p>
-      <w:pPr>
-        <w:spacing w:line="360" w:lineRule="auto"/>
-      </w:pPr>
-    </w:p>
-    <w:p>
-      <w:pPr>
-        <w:pStyle w:val="ListParagraph"/>
-        <w:numPr>
-          <w:ilvl w:val="0"/>
-          <w:numId w:val="3"/>
-        </w:numPr>
-        <w:spacing w:line="360" w:lineRule="auto"/>
-      </w:pPr>
-      <w:r>
-        <w:t>Add routes</w:t>
-      </w:r>
-    </w:p>
-    <w:p>
-      <w:pPr>
-        <w:pStyle w:val="ListParagraph"/>
-        <w:numPr>
-          <w:ilvl w:val="0"/>
-          <w:numId w:val="3"/>
-        </w:numPr>
-        <w:spacing w:line="360" w:lineRule="auto"/>
-      </w:pPr>
-      <w:r>
-        <w:t>Add controllers</w:t>
-      </w:r>
-    </w:p>
-    <w:p>
-      <w:pPr>
-        <w:pStyle w:val="ListParagraph"/>
-        <w:numPr>
-          <w:ilvl w:val="0"/>
-          <w:numId w:val="3"/>
-        </w:numPr>
-        <w:spacing w:line="360" w:lineRule="auto"/>
-      </w:pPr>
-      <w:r>
-        <w:t xml:space="preserve">Explore </w:t>
+        <w:t xml:space="preserve">Add user welcome to layout </w:t>
       </w:r>
       <w:proofErr w:type="spellStart"/>
       <w:r>
-        <w:t>Jquery</w:t>
+        <w:t>nav</w:t>
       </w:r>
       <w:proofErr w:type="spellEnd"/>
-      <w:r>
-        <w:t xml:space="preserve"> broken image detection</w:t>
-      </w:r>
-    </w:p>
-    <w:p>
-      <w:pPr>
-        <w:pStyle w:val="ListParagraph"/>
-        <w:numPr>
-          <w:ilvl w:val="0"/>
-          <w:numId w:val="3"/>
-        </w:numPr>
-        <w:spacing w:line="360" w:lineRule="auto"/>
-      </w:pPr>
-      <w:r>
-        <w:t>Explore Masonry.js</w:t>
-      </w:r>
-    </w:p>
-    <w:p>
-      <w:pPr>
-        <w:spacing w:line="360" w:lineRule="auto"/>
-      </w:pPr>
-    </w:p>
-    <w:p>
-      <w:pPr>
-        <w:spacing w:line="360" w:lineRule="auto"/>
-      </w:pPr>
-      <w:r>
-        <w:t>Views:</w:t>
-      </w:r>
-    </w:p>
-    <w:p>
-      <w:pPr>
-        <w:pStyle w:val="ListParagraph"/>
-        <w:numPr>
-          <w:ilvl w:val="0"/>
-          <w:numId w:val="4"/>
-        </w:numPr>
-        <w:spacing w:line="360" w:lineRule="auto"/>
-      </w:pPr>
-      <w:r>
-        <w:br/>
-      </w:r>
     </w:p>
     <w:p>
       <w:pPr>

</xml_diff>

<commit_message>
added user profile functionality
</commit_message>
<xml_diff>
--- a/Plan Pinterest.docx
+++ b/Plan Pinterest.docx
@@ -339,22 +339,137 @@
         </w:rPr>
       </w:pPr>
       <w:r>
+        <w:rPr>
+          <w:strike/>
+        </w:rPr>
         <w:t>Make mobile responsive</w:t>
       </w:r>
+    </w:p>
+    <w:p>
+      <w:pPr>
+        <w:pStyle w:val="ListParagraph"/>
+        <w:numPr>
+          <w:ilvl w:val="1"/>
+          <w:numId w:val="2"/>
+        </w:numPr>
+        <w:spacing w:line="360" w:lineRule="auto"/>
+        <w:rPr>
+          <w:strike/>
+          <w:u w:val="single"/>
+        </w:rPr>
+      </w:pPr>
+      <w:r>
+        <w:rPr>
+          <w:strike/>
+          <w:u w:val="single"/>
+        </w:rPr>
+        <w:t>Add cool description</w:t>
+      </w:r>
+    </w:p>
+    <w:p>
+      <w:pPr>
+        <w:pStyle w:val="ListParagraph"/>
+        <w:numPr>
+          <w:ilvl w:val="1"/>
+          <w:numId w:val="2"/>
+        </w:numPr>
+        <w:spacing w:line="360" w:lineRule="auto"/>
+        <w:rPr>
+          <w:strike/>
+          <w:u w:val="single"/>
+        </w:rPr>
+      </w:pPr>
+      <w:r>
+        <w:rPr>
+          <w:strike/>
+          <w:u w:val="single"/>
+        </w:rPr>
+        <w:t>Feature all images posted by other users</w:t>
+      </w:r>
+    </w:p>
+    <w:p>
+      <w:pPr>
+        <w:pStyle w:val="ListParagraph"/>
+        <w:numPr>
+          <w:ilvl w:val="1"/>
+          <w:numId w:val="2"/>
+        </w:numPr>
+        <w:spacing w:line="360" w:lineRule="auto"/>
+        <w:rPr>
+          <w:strike/>
+        </w:rPr>
+      </w:pPr>
+      <w:r>
+        <w:rPr>
+          <w:strike/>
+        </w:rPr>
+        <w:t>Front-end check for broken images and replaces with placeholder</w:t>
+      </w:r>
+    </w:p>
+    <w:p>
+      <w:pPr>
+        <w:pStyle w:val="ListParagraph"/>
+        <w:numPr>
+          <w:ilvl w:val="1"/>
+          <w:numId w:val="2"/>
+        </w:numPr>
+        <w:spacing w:line="360" w:lineRule="auto"/>
+        <w:rPr>
+          <w:strike/>
+        </w:rPr>
+      </w:pPr>
+      <w:r>
+        <w:rPr>
+          <w:strike/>
+        </w:rPr>
+        <w:t>Make another use and post some pics</w:t>
+      </w:r>
+    </w:p>
+    <w:p>
+      <w:pPr>
+        <w:pStyle w:val="ListParagraph"/>
+        <w:numPr>
+          <w:ilvl w:val="1"/>
+          <w:numId w:val="2"/>
+        </w:numPr>
+        <w:spacing w:line="360" w:lineRule="auto"/>
+        <w:rPr>
+          <w:strike/>
+        </w:rPr>
+      </w:pPr>
+      <w:r>
+        <w:rPr>
+          <w:strike/>
+        </w:rPr>
+        <w:t xml:space="preserve">Add user welcome to layout </w:t>
+      </w:r>
+      <w:proofErr w:type="spellStart"/>
+      <w:r>
+        <w:rPr>
+          <w:strike/>
+        </w:rPr>
+        <w:t>nav</w:t>
+      </w:r>
+      <w:proofErr w:type="spellEnd"/>
+    </w:p>
+    <w:p>
+      <w:pPr>
+        <w:pStyle w:val="ListParagraph"/>
+        <w:numPr>
+          <w:ilvl w:val="0"/>
+          <w:numId w:val="2"/>
+        </w:numPr>
+        <w:spacing w:line="360" w:lineRule="auto"/>
+        <w:rPr>
+          <w:strike/>
+        </w:rPr>
+      </w:pPr>
       <w:bookmarkStart w:id="0" w:name="_GoBack"/>
-      <w:bookmarkEnd w:id="0"/>
-    </w:p>
-    <w:p>
-      <w:pPr>
-        <w:pStyle w:val="ListParagraph"/>
-        <w:numPr>
-          <w:ilvl w:val="0"/>
-          <w:numId w:val="2"/>
-        </w:numPr>
-        <w:spacing w:line="360" w:lineRule="auto"/>
-      </w:pPr>
-      <w:r>
-        <w:t xml:space="preserve"> As an unauthenticated user, I can browse other users' walls of images.</w:t>
+      <w:r>
+        <w:rPr>
+          <w:strike/>
+        </w:rPr>
+        <w:t>As an unauthenticated user, I can browse other users' walls of images.</w:t>
       </w:r>
     </w:p>
     <w:p>
@@ -365,9 +480,15 @@
           <w:numId w:val="2"/>
         </w:numPr>
         <w:spacing w:line="360" w:lineRule="auto"/>
-      </w:pPr>
-      <w:r>
-        <w:t>Add cool description</w:t>
+        <w:rPr>
+          <w:strike/>
+        </w:rPr>
+      </w:pPr>
+      <w:r>
+        <w:rPr>
+          <w:strike/>
+        </w:rPr>
+        <w:t>Add user info to index next to name</w:t>
       </w:r>
     </w:p>
     <w:p>
@@ -378,11 +499,18 @@
           <w:numId w:val="2"/>
         </w:numPr>
         <w:spacing w:line="360" w:lineRule="auto"/>
-      </w:pPr>
-      <w:r>
-        <w:t>Feature all images posted by other users</w:t>
-      </w:r>
-    </w:p>
+        <w:rPr>
+          <w:strike/>
+        </w:rPr>
+      </w:pPr>
+      <w:r>
+        <w:rPr>
+          <w:strike/>
+        </w:rPr>
+        <w:t>Use info redirects to profile view</w:t>
+      </w:r>
+    </w:p>
+    <w:bookmarkEnd w:id="0"/>
     <w:p>
       <w:pPr>
         <w:pStyle w:val="ListParagraph"/>
@@ -393,39 +521,16 @@
         <w:spacing w:line="360" w:lineRule="auto"/>
       </w:pPr>
       <w:r>
-        <w:t>Front-end check for broken images and replaces with placeholder</w:t>
-      </w:r>
-    </w:p>
-    <w:p>
-      <w:pPr>
-        <w:pStyle w:val="ListParagraph"/>
-        <w:numPr>
-          <w:ilvl w:val="1"/>
-          <w:numId w:val="2"/>
-        </w:numPr>
-        <w:spacing w:line="360" w:lineRule="auto"/>
-      </w:pPr>
-      <w:r>
-        <w:t>Make another use and post some pics</w:t>
-      </w:r>
-    </w:p>
-    <w:p>
-      <w:pPr>
-        <w:pStyle w:val="ListParagraph"/>
-        <w:numPr>
-          <w:ilvl w:val="1"/>
-          <w:numId w:val="2"/>
-        </w:numPr>
-        <w:spacing w:line="360" w:lineRule="auto"/>
-      </w:pPr>
-      <w:r>
-        <w:t xml:space="preserve">Add user welcome to layout </w:t>
+        <w:t xml:space="preserve">Add </w:t>
       </w:r>
       <w:proofErr w:type="spellStart"/>
       <w:r>
-        <w:t>nav</w:t>
+        <w:t>jquery</w:t>
       </w:r>
       <w:proofErr w:type="spellEnd"/>
+      <w:r>
+        <w:t xml:space="preserve"> to switch menu highlights</w:t>
+      </w:r>
     </w:p>
     <w:p>
       <w:pPr>
@@ -673,7 +778,7 @@
   <w:abstractNum w:abstractNumId="2" w15:restartNumberingAfterBreak="0">
     <w:nsid w:val="239B3568"/>
     <w:multiLevelType w:val="hybridMultilevel"/>
-    <w:tmpl w:val="3768F48A"/>
+    <w:tmpl w:val="1A7EA70A"/>
     <w:lvl w:ilvl="0" w:tplc="0409000F">
       <w:start w:val="1"/>
       <w:numFmt w:val="decimal"/>

</xml_diff>